<commit_message>
Added links for the data to requirement list
</commit_message>
<xml_diff>
--- a/RequirementList.docx
+++ b/RequirementList.docx
@@ -82,24 +82,328 @@
           <w:sz w:val="26"/>
           <w:szCs w:val="26"/>
         </w:rPr>
-        <w:t xml:space="preserve">Read </w:t>
-      </w:r>
-      <w:r>
-        <w:rPr>
-          <w:rFonts w:ascii="Helvetica Neue" w:hAnsi="Helvetica Neue" w:cs="Helvetica Neue"/>
-          <w:sz w:val="26"/>
-          <w:szCs w:val="26"/>
-        </w:rPr>
-        <w:t xml:space="preserve">and clean </w:t>
-      </w:r>
-      <w:r>
-        <w:rPr>
-          <w:rFonts w:ascii="Helvetica Neue" w:hAnsi="Helvetica Neue" w:cs="Helvetica Neue"/>
-          <w:sz w:val="26"/>
-          <w:szCs w:val="26"/>
-        </w:rPr>
-        <w:t>the relevant data (cases, deaths, sex, age, county)</w:t>
-      </w:r>
+        <w:t>Read and clean the relevant data (cases, deaths, sex, age, county)</w:t>
+      </w:r>
+    </w:p>
+    <w:p>
+      <w:pPr>
+        <w:pStyle w:val="Listenabsatz"/>
+        <w:numPr>
+          <w:ilvl w:val="1"/>
+          <w:numId w:val="1"/>
+        </w:numPr>
+        <w:tabs>
+          <w:tab w:val="left" w:pos="560"/>
+          <w:tab w:val="left" w:pos="1120"/>
+          <w:tab w:val="left" w:pos="1680"/>
+          <w:tab w:val="left" w:pos="2240"/>
+          <w:tab w:val="left" w:pos="2800"/>
+          <w:tab w:val="left" w:pos="3360"/>
+          <w:tab w:val="left" w:pos="3920"/>
+          <w:tab w:val="left" w:pos="4480"/>
+          <w:tab w:val="left" w:pos="5040"/>
+          <w:tab w:val="left" w:pos="5600"/>
+          <w:tab w:val="left" w:pos="6160"/>
+          <w:tab w:val="left" w:pos="6720"/>
+        </w:tabs>
+        <w:autoSpaceDE w:val="0"/>
+        <w:autoSpaceDN w:val="0"/>
+        <w:adjustRightInd w:val="0"/>
+        <w:rPr>
+          <w:rFonts w:ascii="Helvetica Neue" w:hAnsi="Helvetica Neue" w:cs="Helvetica Neue"/>
+          <w:sz w:val="26"/>
+          <w:szCs w:val="26"/>
+        </w:rPr>
+      </w:pPr>
+      <w:r>
+        <w:rPr>
+          <w:rFonts w:ascii="Helvetica Neue" w:hAnsi="Helvetica Neue" w:cs="Helvetica Neue"/>
+          <w:sz w:val="26"/>
+          <w:szCs w:val="26"/>
+        </w:rPr>
+        <w:t>Note: Data is partly in German</w:t>
+      </w:r>
+    </w:p>
+    <w:p>
+      <w:pPr>
+        <w:pStyle w:val="Listenabsatz"/>
+        <w:numPr>
+          <w:ilvl w:val="1"/>
+          <w:numId w:val="1"/>
+        </w:numPr>
+        <w:tabs>
+          <w:tab w:val="left" w:pos="560"/>
+          <w:tab w:val="left" w:pos="1120"/>
+          <w:tab w:val="left" w:pos="1680"/>
+          <w:tab w:val="left" w:pos="2240"/>
+          <w:tab w:val="left" w:pos="2800"/>
+          <w:tab w:val="left" w:pos="3360"/>
+          <w:tab w:val="left" w:pos="3920"/>
+          <w:tab w:val="left" w:pos="4480"/>
+          <w:tab w:val="left" w:pos="5040"/>
+          <w:tab w:val="left" w:pos="5600"/>
+          <w:tab w:val="left" w:pos="6160"/>
+          <w:tab w:val="left" w:pos="6720"/>
+        </w:tabs>
+        <w:autoSpaceDE w:val="0"/>
+        <w:autoSpaceDN w:val="0"/>
+        <w:adjustRightInd w:val="0"/>
+        <w:rPr>
+          <w:rFonts w:ascii="Helvetica Neue" w:hAnsi="Helvetica Neue" w:cs="Helvetica Neue"/>
+          <w:sz w:val="26"/>
+          <w:szCs w:val="26"/>
+        </w:rPr>
+      </w:pPr>
+      <w:r>
+        <w:rPr>
+          <w:rFonts w:ascii="Helvetica Neue" w:hAnsi="Helvetica Neue" w:cs="Helvetica Neue"/>
+          <w:sz w:val="26"/>
+          <w:szCs w:val="26"/>
+        </w:rPr>
+        <w:t xml:space="preserve">The actual data: </w:t>
+      </w:r>
+      <w:r>
+        <w:rPr>
+          <w:rFonts w:ascii="Helvetica Neue" w:hAnsi="Helvetica Neue" w:cs="Helvetica Neue"/>
+          <w:sz w:val="26"/>
+          <w:szCs w:val="26"/>
+        </w:rPr>
+        <w:br/>
+      </w:r>
+      <w:hyperlink r:id="rId7" w:history="1">
+        <w:r>
+          <w:rPr>
+            <w:rStyle w:val="Hyperlink"/>
+            <w:rFonts w:ascii="Helvetica Neue" w:hAnsi="Helvetica Neue" w:cs="Helvetica Neue"/>
+            <w:sz w:val="26"/>
+            <w:szCs w:val="26"/>
+            <w:lang w:val="de-DE"/>
+          </w:rPr>
+          <w:t>https://npgeo-corona-n</w:t>
+        </w:r>
+        <w:r>
+          <w:rPr>
+            <w:rStyle w:val="Hyperlink"/>
+            <w:rFonts w:ascii="Helvetica Neue" w:hAnsi="Helvetica Neue" w:cs="Helvetica Neue"/>
+            <w:sz w:val="26"/>
+            <w:szCs w:val="26"/>
+            <w:lang w:val="de-DE"/>
+          </w:rPr>
+          <w:t>p</w:t>
+        </w:r>
+        <w:r>
+          <w:rPr>
+            <w:rStyle w:val="Hyperlink"/>
+            <w:rFonts w:ascii="Helvetica Neue" w:hAnsi="Helvetica Neue" w:cs="Helvetica Neue"/>
+            <w:sz w:val="26"/>
+            <w:szCs w:val="26"/>
+            <w:lang w:val="de-DE"/>
+          </w:rPr>
+          <w:t>geo-de.hub.arcgis.com/datasets/dd4580c810204019a7b8eb3e0b329dd6_0/explore?showTable=true</w:t>
+        </w:r>
+      </w:hyperlink>
+    </w:p>
+    <w:p>
+      <w:pPr>
+        <w:pStyle w:val="Listenabsatz"/>
+        <w:numPr>
+          <w:ilvl w:val="1"/>
+          <w:numId w:val="1"/>
+        </w:numPr>
+        <w:tabs>
+          <w:tab w:val="left" w:pos="560"/>
+          <w:tab w:val="left" w:pos="1120"/>
+          <w:tab w:val="left" w:pos="1680"/>
+          <w:tab w:val="left" w:pos="2240"/>
+          <w:tab w:val="left" w:pos="2800"/>
+          <w:tab w:val="left" w:pos="3360"/>
+          <w:tab w:val="left" w:pos="3920"/>
+          <w:tab w:val="left" w:pos="4480"/>
+          <w:tab w:val="left" w:pos="5040"/>
+          <w:tab w:val="left" w:pos="5600"/>
+          <w:tab w:val="left" w:pos="6160"/>
+          <w:tab w:val="left" w:pos="6720"/>
+        </w:tabs>
+        <w:autoSpaceDE w:val="0"/>
+        <w:autoSpaceDN w:val="0"/>
+        <w:adjustRightInd w:val="0"/>
+        <w:rPr>
+          <w:rFonts w:ascii="Helvetica Neue" w:hAnsi="Helvetica Neue" w:cs="Helvetica Neue"/>
+          <w:sz w:val="26"/>
+          <w:szCs w:val="26"/>
+        </w:rPr>
+      </w:pPr>
+      <w:r>
+        <w:rPr>
+          <w:rFonts w:ascii="Helvetica Neue" w:hAnsi="Helvetica Neue" w:cs="Helvetica Neue"/>
+          <w:color w:val="000000" w:themeColor="text1"/>
+          <w:sz w:val="26"/>
+          <w:szCs w:val="26"/>
+          <w:lang w:val="de-DE"/>
+        </w:rPr>
+        <w:t>Explanation of this data:</w:t>
+      </w:r>
+      <w:r>
+        <w:rPr>
+          <w:rFonts w:ascii="Helvetica Neue" w:hAnsi="Helvetica Neue" w:cs="Helvetica Neue"/>
+          <w:color w:val="1F6BC0"/>
+          <w:sz w:val="26"/>
+          <w:szCs w:val="26"/>
+          <w:lang w:val="de-DE"/>
+        </w:rPr>
+        <w:br/>
+      </w:r>
+      <w:hyperlink r:id="rId8" w:history="1">
+        <w:r>
+          <w:rPr>
+            <w:rStyle w:val="Hyperlink"/>
+            <w:rFonts w:ascii="Helvetica Neue" w:hAnsi="Helvetica Neue" w:cs="Helvetica Neue"/>
+            <w:sz w:val="26"/>
+            <w:szCs w:val="26"/>
+            <w:lang w:val="de-DE"/>
+          </w:rPr>
+          <w:t>https://www.arcgis.com/hom</w:t>
+        </w:r>
+        <w:r>
+          <w:rPr>
+            <w:rStyle w:val="Hyperlink"/>
+            <w:rFonts w:ascii="Helvetica Neue" w:hAnsi="Helvetica Neue" w:cs="Helvetica Neue"/>
+            <w:sz w:val="26"/>
+            <w:szCs w:val="26"/>
+            <w:lang w:val="de-DE"/>
+          </w:rPr>
+          <w:t>e</w:t>
+        </w:r>
+        <w:r>
+          <w:rPr>
+            <w:rStyle w:val="Hyperlink"/>
+            <w:rFonts w:ascii="Helvetica Neue" w:hAnsi="Helvetica Neue" w:cs="Helvetica Neue"/>
+            <w:sz w:val="26"/>
+            <w:szCs w:val="26"/>
+            <w:lang w:val="de-DE"/>
+          </w:rPr>
+          <w:t>/item.html?id=dd4580c810204019</w:t>
+        </w:r>
+        <w:r>
+          <w:rPr>
+            <w:rStyle w:val="Hyperlink"/>
+            <w:rFonts w:ascii="Helvetica Neue" w:hAnsi="Helvetica Neue" w:cs="Helvetica Neue"/>
+            <w:sz w:val="26"/>
+            <w:szCs w:val="26"/>
+            <w:lang w:val="de-DE"/>
+          </w:rPr>
+          <w:t>a</w:t>
+        </w:r>
+        <w:r>
+          <w:rPr>
+            <w:rStyle w:val="Hyperlink"/>
+            <w:rFonts w:ascii="Helvetica Neue" w:hAnsi="Helvetica Neue" w:cs="Helvetica Neue"/>
+            <w:sz w:val="26"/>
+            <w:szCs w:val="26"/>
+            <w:lang w:val="de-DE"/>
+          </w:rPr>
+          <w:t>7b8eb3e0b3</w:t>
+        </w:r>
+        <w:r>
+          <w:rPr>
+            <w:rStyle w:val="Hyperlink"/>
+            <w:rFonts w:ascii="Helvetica Neue" w:hAnsi="Helvetica Neue" w:cs="Helvetica Neue"/>
+            <w:sz w:val="26"/>
+            <w:szCs w:val="26"/>
+            <w:lang w:val="de-DE"/>
+          </w:rPr>
+          <w:t>2</w:t>
+        </w:r>
+        <w:r>
+          <w:rPr>
+            <w:rStyle w:val="Hyperlink"/>
+            <w:rFonts w:ascii="Helvetica Neue" w:hAnsi="Helvetica Neue" w:cs="Helvetica Neue"/>
+            <w:sz w:val="26"/>
+            <w:szCs w:val="26"/>
+            <w:lang w:val="de-DE"/>
+          </w:rPr>
+          <w:t>9dd6</w:t>
+        </w:r>
+      </w:hyperlink>
+    </w:p>
+    <w:p>
+      <w:pPr>
+        <w:pStyle w:val="Listenabsatz"/>
+        <w:numPr>
+          <w:ilvl w:val="1"/>
+          <w:numId w:val="1"/>
+        </w:numPr>
+        <w:tabs>
+          <w:tab w:val="left" w:pos="560"/>
+          <w:tab w:val="left" w:pos="1120"/>
+          <w:tab w:val="left" w:pos="1680"/>
+          <w:tab w:val="left" w:pos="2240"/>
+          <w:tab w:val="left" w:pos="2800"/>
+          <w:tab w:val="left" w:pos="3360"/>
+          <w:tab w:val="left" w:pos="3920"/>
+          <w:tab w:val="left" w:pos="4480"/>
+          <w:tab w:val="left" w:pos="5040"/>
+          <w:tab w:val="left" w:pos="5600"/>
+          <w:tab w:val="left" w:pos="6160"/>
+          <w:tab w:val="left" w:pos="6720"/>
+        </w:tabs>
+        <w:autoSpaceDE w:val="0"/>
+        <w:autoSpaceDN w:val="0"/>
+        <w:adjustRightInd w:val="0"/>
+        <w:rPr>
+          <w:rFonts w:ascii="Helvetica Neue" w:hAnsi="Helvetica Neue" w:cs="Helvetica Neue"/>
+          <w:sz w:val="26"/>
+          <w:szCs w:val="26"/>
+        </w:rPr>
+      </w:pPr>
+      <w:r>
+        <w:rPr>
+          <w:rFonts w:ascii="Helvetica Neue" w:hAnsi="Helvetica Neue" w:cs="Helvetica Neue"/>
+          <w:sz w:val="26"/>
+          <w:szCs w:val="26"/>
+        </w:rPr>
+        <w:t>The counties:</w:t>
+      </w:r>
+      <w:r>
+        <w:rPr>
+          <w:rFonts w:ascii="Helvetica Neue" w:hAnsi="Helvetica Neue" w:cs="Helvetica Neue"/>
+          <w:sz w:val="26"/>
+          <w:szCs w:val="26"/>
+        </w:rPr>
+        <w:br/>
+      </w:r>
+      <w:hyperlink r:id="rId9" w:history="1">
+        <w:r>
+          <w:rPr>
+            <w:rStyle w:val="Hyperlink"/>
+            <w:rFonts w:ascii="Helvetica Neue" w:hAnsi="Helvetica Neue" w:cs="Helvetica Neue"/>
+            <w:sz w:val="26"/>
+            <w:szCs w:val="26"/>
+            <w:lang w:val="de-DE"/>
+          </w:rPr>
+          <w:t>https://npgeo-corona-npgeo-de.hub.arc</w:t>
+        </w:r>
+        <w:r>
+          <w:rPr>
+            <w:rStyle w:val="Hyperlink"/>
+            <w:rFonts w:ascii="Helvetica Neue" w:hAnsi="Helvetica Neue" w:cs="Helvetica Neue"/>
+            <w:sz w:val="26"/>
+            <w:szCs w:val="26"/>
+            <w:lang w:val="de-DE"/>
+          </w:rPr>
+          <w:t>g</w:t>
+        </w:r>
+        <w:r>
+          <w:rPr>
+            <w:rStyle w:val="Hyperlink"/>
+            <w:rFonts w:ascii="Helvetica Neue" w:hAnsi="Helvetica Neue" w:cs="Helvetica Neue"/>
+            <w:sz w:val="26"/>
+            <w:szCs w:val="26"/>
+            <w:lang w:val="de-DE"/>
+          </w:rPr>
+          <w:t>is.com/datasets/917fc37a709542548cc3be077a786c17_0/explore</w:t>
+        </w:r>
+      </w:hyperlink>
     </w:p>
     <w:p>
       <w:pPr>
@@ -192,23 +496,7 @@
           <w:sz w:val="26"/>
           <w:szCs w:val="26"/>
         </w:rPr>
-        <w:t xml:space="preserve">roup the data into meaningful units (sex, age, county) and calculate </w:t>
-      </w:r>
-      <w:r>
-        <w:rPr>
-          <w:rFonts w:ascii="Helvetica Neue" w:hAnsi="Helvetica Neue" w:cs="Helvetica Neue"/>
-          <w:sz w:val="26"/>
-          <w:szCs w:val="26"/>
-        </w:rPr>
-        <w:t>n</w:t>
-      </w:r>
-      <w:r>
-        <w:rPr>
-          <w:rFonts w:ascii="Helvetica Neue" w:hAnsi="Helvetica Neue" w:cs="Helvetica Neue"/>
-          <w:sz w:val="26"/>
-          <w:szCs w:val="26"/>
-        </w:rPr>
-        <w:t xml:space="preserve">umber of cases and number of deaths per </w:t>
+        <w:t xml:space="preserve">roup the data into meaningful units (sex, age, county) and calculate number of cases and number of deaths per </w:t>
       </w:r>
       <w:r>
         <w:rPr>
@@ -548,7 +836,7 @@
       </w:pPr>
     </w:p>
     <w:sectPr>
-      <w:headerReference w:type="default" r:id="rId7"/>
+      <w:headerReference w:type="default" r:id="rId10"/>
       <w:pgSz w:w="11900" w:h="16840"/>
       <w:pgMar w:top="1417" w:right="1417" w:bottom="1134" w:left="1417" w:header="708" w:footer="708" w:gutter="0"/>
       <w:cols w:space="708"/>
@@ -668,17 +956,7 @@
         <w:sz w:val="26"/>
         <w:szCs w:val="26"/>
       </w:rPr>
-      <w:t>Clean and visualize data: Corona 7-day incidence</w:t>
-    </w:r>
-    <w:r>
-      <w:rPr>
-        <w:rFonts w:ascii="Helvetica Neue" w:hAnsi="Helvetica Neue" w:cs="Helvetica Neue"/>
-        <w:b/>
-        <w:bCs/>
-        <w:sz w:val="26"/>
-        <w:szCs w:val="26"/>
-      </w:rPr>
-      <w:t xml:space="preserve"> and deaths cases</w:t>
+      <w:t>Clean and visualize data: Corona 7-day incidence and deaths cases</w:t>
     </w:r>
   </w:p>
 </w:hdr>
@@ -1283,6 +1561,41 @@
       <w:contextualSpacing/>
     </w:pPr>
   </w:style>
+  <w:style w:type="character" w:styleId="Hyperlink">
+    <w:name w:val="Hyperlink"/>
+    <w:basedOn w:val="Absatz-Standardschriftart"/>
+    <w:uiPriority w:val="99"/>
+    <w:unhideWhenUsed/>
+    <w:rsid w:val="00484126"/>
+    <w:rPr>
+      <w:color w:val="0563C1" w:themeColor="hyperlink"/>
+      <w:u w:val="single"/>
+    </w:rPr>
+  </w:style>
+  <w:style w:type="character" w:styleId="NichtaufgelsteErwhnung">
+    <w:name w:val="Unresolved Mention"/>
+    <w:basedOn w:val="Absatz-Standardschriftart"/>
+    <w:uiPriority w:val="99"/>
+    <w:semiHidden/>
+    <w:unhideWhenUsed/>
+    <w:rsid w:val="00484126"/>
+    <w:rPr>
+      <w:color w:val="605E5C"/>
+      <w:shd w:val="clear" w:color="auto" w:fill="E1DFDD"/>
+    </w:rPr>
+  </w:style>
+  <w:style w:type="character" w:styleId="BesuchterLink">
+    <w:name w:val="FollowedHyperlink"/>
+    <w:basedOn w:val="Absatz-Standardschriftart"/>
+    <w:uiPriority w:val="99"/>
+    <w:semiHidden/>
+    <w:unhideWhenUsed/>
+    <w:rsid w:val="00484126"/>
+    <w:rPr>
+      <w:color w:val="954F72" w:themeColor="followedHyperlink"/>
+      <w:u w:val="single"/>
+    </w:rPr>
+  </w:style>
 </w:styles>
 </file>
 

</xml_diff>